<commit_message>
Update Research Methodologies Deliverable 2.docx
</commit_message>
<xml_diff>
--- a/Research Methods/Research Methodologies Deliverable 2.docx
+++ b/Research Methods/Research Methodologies Deliverable 2.docx
@@ -405,16 +405,15 @@
           <w:sz w:val="24"/>
           <w:szCs w:val="24"/>
         </w:rPr>
-        <w:t xml:space="preserve">on the data from two census </w:t>
-      </w:r>
-      <w:proofErr w:type="spellStart"/>
-      <w:r>
-        <w:rPr>
-          <w:rFonts w:asciiTheme="majorBidi" w:hAnsiTheme="majorBidi" w:cstheme="majorBidi"/>
-          <w:sz w:val="24"/>
-          <w:szCs w:val="24"/>
-        </w:rPr>
-        <w:t>data.</w:t>
+        <w:t>on the data from two census data.</w:t>
+      </w:r>
+      <w:r>
+        <w:rPr>
+          <w:rFonts w:asciiTheme="majorBidi" w:hAnsiTheme="majorBidi" w:cstheme="majorBidi"/>
+          <w:sz w:val="24"/>
+          <w:szCs w:val="24"/>
+        </w:rPr>
+        <w:t xml:space="preserve"> </w:t>
       </w:r>
     </w:p>
     <w:p>
@@ -436,16 +435,7 @@
             <w:sz w:val="24"/>
             <w:szCs w:val="24"/>
           </w:rPr>
-          <w:t>Regarding</w:t>
-        </w:r>
-        <w:proofErr w:type="spellEnd"/>
-        <w:r>
-          <w:rPr>
-            <w:rFonts w:asciiTheme="majorBidi" w:hAnsiTheme="majorBidi" w:cstheme="majorBidi"/>
-            <w:sz w:val="24"/>
-            <w:szCs w:val="24"/>
-          </w:rPr>
-          <w:t xml:space="preserve"> the administrative division of Lisbon, in the </w:t>
+          <w:t xml:space="preserve">Regarding the administrative division of Lisbon, in the </w:t>
         </w:r>
         <w:proofErr w:type="gramStart"/>
         <w:r>
@@ -7526,15 +7516,7 @@
           <w:sz w:val="20"/>
           <w:szCs w:val="20"/>
         </w:rPr>
-        <w:t xml:space="preserve">Here you have two options: rephrase and make shorter sentences or put references between the sentences (as </w:t>
-      </w:r>
-      <w:r>
-        <w:rPr>
-          <w:color w:val="000000"/>
-          <w:sz w:val="20"/>
-          <w:szCs w:val="20"/>
-        </w:rPr>
-        <w:t>indicates)... I would prefer the first. Whatever you choose always you mention studies need to put the reference to those.</w:t>
+        <w:t>Here you have two options: rephrase and make shorter sentences or put references between the sentences (as indicates)... I would prefer the first. Whatever you choose always you mention studies need to put the reference to those.</w:t>
       </w:r>
     </w:p>
   </w:comment>
@@ -8292,6 +8274,7 @@
   <w:style w:type="character" w:default="1" w:styleId="a0">
     <w:name w:val="Default Paragraph Font"/>
     <w:uiPriority w:val="1"/>
+    <w:semiHidden/>
     <w:unhideWhenUsed/>
   </w:style>
   <w:style w:type="table" w:default="1" w:styleId="a1">

</xml_diff>